<commit_message>
se envia acta del 23 de febrero
</commit_message>
<xml_diff>
--- a/Actas/Acta febrero 23.docx
+++ b/Actas/Acta febrero 23.docx
@@ -68,7 +68,6 @@
       <w:pPr>
         <w:widowControl w:val="0"/>
         <w:spacing w:after="0" w:line="240" w:lineRule="auto"/>
-        <w:ind w:left="3180"/>
         <w:jc w:val="center"/>
         <w:rPr>
           <w:rFonts w:ascii="Times New Roman" w:eastAsia="Times New Roman" w:hAnsi="Times New Roman" w:cs="Times New Roman"/>
@@ -84,7 +83,16 @@
           <w:szCs w:val="20"/>
           <w:lang w:val="es-CO"/>
         </w:rPr>
-        <w:t>FORMATO  DE ACTAS</w:t>
+        <w:t xml:space="preserve">FORMATO </w:t>
+      </w:r>
+      <w:r>
+        <w:rPr>
+          <w:rFonts w:ascii="Arial" w:eastAsia="Arial" w:hAnsi="Arial" w:cs="Arial"/>
+          <w:sz w:val="20"/>
+          <w:szCs w:val="20"/>
+          <w:lang w:val="es-CO"/>
+        </w:rPr>
+        <w:t>DE ACTAS</w:t>
       </w:r>
     </w:p>
     <w:p>
@@ -94,7 +102,7 @@
           <w:tab w:val="left" w:pos="8440"/>
         </w:tabs>
         <w:spacing w:after="0" w:line="240" w:lineRule="auto"/>
-        <w:ind w:left="4840"/>
+        <w:jc w:val="center"/>
         <w:rPr>
           <w:rFonts w:ascii="Times New Roman" w:eastAsia="Times New Roman" w:hAnsi="Times New Roman" w:cs="Times New Roman"/>
           <w:sz w:val="24"/>
@@ -110,16 +118,7 @@
           <w:vertAlign w:val="subscript"/>
           <w:lang w:val="es-CO"/>
         </w:rPr>
-        <w:t xml:space="preserve"> DESARROLLO DE SOFTWARE </w:t>
-      </w:r>
-      <w:r>
-        <w:rPr>
-          <w:rFonts w:ascii="Times New Roman" w:eastAsia="Times New Roman" w:hAnsi="Times New Roman" w:cs="Times New Roman"/>
-          <w:sz w:val="24"/>
-          <w:szCs w:val="24"/>
-          <w:lang w:val="es-CO"/>
-        </w:rPr>
-        <w:tab/>
+        <w:t>DESARROLLO DE SOFTWARE</w:t>
       </w:r>
     </w:p>
     <w:p>
@@ -162,7 +161,7 @@
       <w:pPr>
         <w:widowControl w:val="0"/>
         <w:spacing w:after="0" w:line="240" w:lineRule="auto"/>
-        <w:ind w:left="4440"/>
+        <w:jc w:val="center"/>
         <w:rPr>
           <w:rFonts w:ascii="Times New Roman" w:eastAsia="Times New Roman" w:hAnsi="Times New Roman" w:cs="Times New Roman"/>
           <w:sz w:val="24"/>
@@ -254,7 +253,7 @@
           </mc:Choice>
           <mc:Fallback>
             <w:pict>
-              <v:shapetype w14:anchorId="2FE749A0" id="_x0000_t32" coordsize="21600,21600" o:spt="32" o:oned="t" path="m,l21600,21600e" filled="f">
+              <v:shapetype w14:anchorId="66DDCD04" id="_x0000_t32" coordsize="21600,21600" o:spt="32" o:oned="t" path="m,l21600,21600e" filled="f">
                 <v:path arrowok="t" fillok="f" o:connecttype="none"/>
                 <o:lock v:ext="edit" shapetype="t"/>
               </v:shapetype>
@@ -321,7 +320,7 @@
           </mc:Choice>
           <mc:Fallback>
             <w:pict>
-              <v:shape w14:anchorId="4D3AF3A8" id="Conector recto de flecha 51" o:spid="_x0000_s1026" type="#_x0000_t32" style="position:absolute;margin-left:0;margin-top:14pt;width:1pt;height:39.35pt;z-index:251680768;visibility:visible;mso-wrap-style:square;mso-wrap-distance-left:0;mso-wrap-distance-top:0;mso-wrap-distance-right:0;mso-wrap-distance-bottom:0;mso-position-horizontal:absolute;mso-position-horizontal-relative:text;mso-position-vertical:absolute;mso-position-vertical-relative:text" o:gfxdata="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" filled="t">
+              <v:shape w14:anchorId="6629E292" id="Conector recto de flecha 51" o:spid="_x0000_s1026" type="#_x0000_t32" style="position:absolute;margin-left:0;margin-top:14pt;width:1pt;height:39.35pt;z-index:251680768;visibility:visible;mso-wrap-style:square;mso-wrap-distance-left:0;mso-wrap-distance-top:0;mso-wrap-distance-right:0;mso-wrap-distance-bottom:0;mso-position-horizontal:absolute;mso-position-horizontal-relative:text;mso-position-vertical:absolute;mso-position-vertical-relative:text" o:gfxdata="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" filled="t">
                 <v:stroke joinstyle="miter"/>
                 <w10:wrap type="square"/>
               </v:shape>
@@ -384,7 +383,7 @@
           </mc:Choice>
           <mc:Fallback>
             <w:pict>
-              <v:shape w14:anchorId="76BE97FA" id="Conector recto de flecha 24" o:spid="_x0000_s1026" type="#_x0000_t32" style="position:absolute;margin-left:505pt;margin-top:14pt;width:1pt;height:39.35pt;z-index:251681792;visibility:visible;mso-wrap-style:square;mso-wrap-distance-left:0;mso-wrap-distance-top:0;mso-wrap-distance-right:0;mso-wrap-distance-bottom:0;mso-position-horizontal:absolute;mso-position-horizontal-relative:text;mso-position-vertical:absolute;mso-position-vertical-relative:text" o:gfxdata="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" filled="t">
+              <v:shape w14:anchorId="01F15E95" id="Conector recto de flecha 24" o:spid="_x0000_s1026" type="#_x0000_t32" style="position:absolute;margin-left:505pt;margin-top:14pt;width:1pt;height:39.35pt;z-index:251681792;visibility:visible;mso-wrap-style:square;mso-wrap-distance-left:0;mso-wrap-distance-top:0;mso-wrap-distance-right:0;mso-wrap-distance-bottom:0;mso-position-horizontal:absolute;mso-position-horizontal-relative:text;mso-position-vertical:absolute;mso-position-vertical-relative:text" o:gfxdata="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" filled="t">
                 <v:stroke joinstyle="miter"/>
                 <w10:wrap type="square"/>
               </v:shape>
@@ -447,7 +446,7 @@
           </mc:Choice>
           <mc:Fallback>
             <w:pict>
-              <v:shape w14:anchorId="745BED03" id="Conector recto de flecha 44" o:spid="_x0000_s1026" type="#_x0000_t32" style="position:absolute;margin-left:0;margin-top:53pt;width:506.55pt;height:1pt;z-index:251682816;visibility:visible;mso-wrap-style:square;mso-wrap-distance-left:0;mso-wrap-distance-top:0;mso-wrap-distance-right:0;mso-wrap-distance-bottom:0;mso-position-horizontal:absolute;mso-position-horizontal-relative:text;mso-position-vertical:absolute;mso-position-vertical-relative:text" o:gfxdata="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" filled="t">
+              <v:shape w14:anchorId="7F23E450" id="Conector recto de flecha 44" o:spid="_x0000_s1026" type="#_x0000_t32" style="position:absolute;margin-left:0;margin-top:53pt;width:506.55pt;height:1pt;z-index:251682816;visibility:visible;mso-wrap-style:square;mso-wrap-distance-left:0;mso-wrap-distance-top:0;mso-wrap-distance-right:0;mso-wrap-distance-bottom:0;mso-position-horizontal:absolute;mso-position-horizontal-relative:text;mso-position-vertical:absolute;mso-position-vertical-relative:text" o:gfxdata="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" filled="t">
                 <v:stroke joinstyle="miter"/>
                 <w10:wrap type="square"/>
               </v:shape>
@@ -2031,8 +2030,6 @@
               </w:rPr>
               <w:t>arquitectónico</w:t>
             </w:r>
-            <w:bookmarkStart w:id="0" w:name="_GoBack"/>
-            <w:bookmarkEnd w:id="0"/>
             <w:r>
               <w:rPr>
                 <w:rFonts w:ascii="Arial" w:hAnsi="Arial" w:cs="Arial"/>
@@ -2629,7 +2626,7 @@
           </mc:Choice>
           <mc:Fallback>
             <w:pict>
-              <v:shape w14:anchorId="0E1FEF20" id="Conector recto de flecha 10" o:spid="_x0000_s1026" type="#_x0000_t32" style="position:absolute;margin-left:0;margin-top:60pt;width:506.55pt;height:1pt;z-index:251683840;visibility:visible;mso-wrap-style:square;mso-wrap-distance-left:0;mso-wrap-distance-top:0;mso-wrap-distance-right:0;mso-wrap-distance-bottom:0;mso-position-horizontal:absolute;mso-position-horizontal-relative:text;mso-position-vertical:absolute;mso-position-vertical-relative:text" o:gfxdata="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" filled="t">
+              <v:shape w14:anchorId="5219BE6B" id="Conector recto de flecha 10" o:spid="_x0000_s1026" type="#_x0000_t32" style="position:absolute;margin-left:0;margin-top:60pt;width:506.55pt;height:1pt;z-index:251683840;visibility:visible;mso-wrap-style:square;mso-wrap-distance-left:0;mso-wrap-distance-top:0;mso-wrap-distance-right:0;mso-wrap-distance-bottom:0;mso-position-horizontal:absolute;mso-position-horizontal-relative:text;mso-position-vertical:absolute;mso-position-vertical-relative:text" o:gfxdata="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" filled="t">
                 <v:stroke joinstyle="miter"/>
                 <w10:wrap type="square"/>
               </v:shape>
@@ -2692,7 +2689,7 @@
           </mc:Choice>
           <mc:Fallback>
             <w:pict>
-              <v:shape w14:anchorId="0D615E2D" id="Conector recto de flecha 52" o:spid="_x0000_s1026" type="#_x0000_t32" style="position:absolute;margin-left:0;margin-top:11pt;width:1pt;height:49.25pt;z-index:251684864;visibility:visible;mso-wrap-style:square;mso-wrap-distance-left:0;mso-wrap-distance-top:0;mso-wrap-distance-right:0;mso-wrap-distance-bottom:0;mso-position-horizontal:absolute;mso-position-horizontal-relative:text;mso-position-vertical:absolute;mso-position-vertical-relative:text" o:gfxdata="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" filled="t">
+              <v:shape w14:anchorId="6CD2A9E3" id="Conector recto de flecha 52" o:spid="_x0000_s1026" type="#_x0000_t32" style="position:absolute;margin-left:0;margin-top:11pt;width:1pt;height:49.25pt;z-index:251684864;visibility:visible;mso-wrap-style:square;mso-wrap-distance-left:0;mso-wrap-distance-top:0;mso-wrap-distance-right:0;mso-wrap-distance-bottom:0;mso-position-horizontal:absolute;mso-position-horizontal-relative:text;mso-position-vertical:absolute;mso-position-vertical-relative:text" o:gfxdata="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" filled="t">
                 <v:stroke joinstyle="miter"/>
                 <w10:wrap type="square"/>
               </v:shape>
@@ -2755,7 +2752,7 @@
           </mc:Choice>
           <mc:Fallback>
             <w:pict>
-              <v:shape w14:anchorId="40E99954" id="Conector recto de flecha 36" o:spid="_x0000_s1026" type="#_x0000_t32" style="position:absolute;margin-left:0;margin-top:11pt;width:506.55pt;height:1pt;z-index:251685888;visibility:visible;mso-wrap-style:square;mso-wrap-distance-left:0;mso-wrap-distance-top:0;mso-wrap-distance-right:0;mso-wrap-distance-bottom:0;mso-position-horizontal:absolute;mso-position-horizontal-relative:text;mso-position-vertical:absolute;mso-position-vertical-relative:text" o:gfxdata="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" filled="t">
+              <v:shape w14:anchorId="7AB01BB7" id="Conector recto de flecha 36" o:spid="_x0000_s1026" type="#_x0000_t32" style="position:absolute;margin-left:0;margin-top:11pt;width:506.55pt;height:1pt;z-index:251685888;visibility:visible;mso-wrap-style:square;mso-wrap-distance-left:0;mso-wrap-distance-top:0;mso-wrap-distance-right:0;mso-wrap-distance-bottom:0;mso-position-horizontal:absolute;mso-position-horizontal-relative:text;mso-position-vertical:absolute;mso-position-vertical-relative:text" o:gfxdata="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" filled="t">
                 <v:stroke joinstyle="miter"/>
                 <w10:wrap type="square"/>
               </v:shape>
@@ -2818,7 +2815,7 @@
           </mc:Choice>
           <mc:Fallback>
             <w:pict>
-              <v:shape w14:anchorId="10F10CCA" id="Conector recto de flecha 15" o:spid="_x0000_s1026" type="#_x0000_t32" style="position:absolute;margin-left:505pt;margin-top:11pt;width:1pt;height:49.25pt;z-index:251686912;visibility:visible;mso-wrap-style:square;mso-wrap-distance-left:0;mso-wrap-distance-top:0;mso-wrap-distance-right:0;mso-wrap-distance-bottom:0;mso-position-horizontal:absolute;mso-position-horizontal-relative:text;mso-position-vertical:absolute;mso-position-vertical-relative:text" o:gfxdata="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" filled="t">
+              <v:shape w14:anchorId="41FA3125" id="Conector recto de flecha 15" o:spid="_x0000_s1026" type="#_x0000_t32" style="position:absolute;margin-left:505pt;margin-top:11pt;width:1pt;height:49.25pt;z-index:251686912;visibility:visible;mso-wrap-style:square;mso-wrap-distance-left:0;mso-wrap-distance-top:0;mso-wrap-distance-right:0;mso-wrap-distance-bottom:0;mso-position-horizontal:absolute;mso-position-horizontal-relative:text;mso-position-vertical:absolute;mso-position-vertical-relative:text" o:gfxdata="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" filled="t">
                 <v:stroke joinstyle="miter"/>
                 <w10:wrap type="square"/>
               </v:shape>
@@ -2901,7 +2898,7 @@
           </mc:Choice>
           <mc:Fallback>
             <w:pict>
-              <v:shape w14:anchorId="77139718" id="Conector recto de flecha 45" o:spid="_x0000_s1026" type="#_x0000_t32" style="position:absolute;margin-left:505pt;margin-top:43pt;width:1pt;height:25.7pt;z-index:251687936;visibility:visible;mso-wrap-style:square;mso-wrap-distance-left:0;mso-wrap-distance-top:0;mso-wrap-distance-right:0;mso-wrap-distance-bottom:0;mso-position-horizontal:absolute;mso-position-horizontal-relative:text;mso-position-vertical:absolute;mso-position-vertical-relative:text" o:gfxdata="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" filled="t">
+              <v:shape w14:anchorId="7EA5A6D3" id="Conector recto de flecha 45" o:spid="_x0000_s1026" type="#_x0000_t32" style="position:absolute;margin-left:505pt;margin-top:43pt;width:1pt;height:25.7pt;z-index:251687936;visibility:visible;mso-wrap-style:square;mso-wrap-distance-left:0;mso-wrap-distance-top:0;mso-wrap-distance-right:0;mso-wrap-distance-bottom:0;mso-position-horizontal:absolute;mso-position-horizontal-relative:text;mso-position-vertical:absolute;mso-position-vertical-relative:text" o:gfxdata="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" filled="t">
                 <v:stroke joinstyle="miter"/>
                 <w10:wrap type="square"/>
               </v:shape>
@@ -2964,7 +2961,7 @@
           </mc:Choice>
           <mc:Fallback>
             <w:pict>
-              <v:shape w14:anchorId="21DDACFE" id="Conector recto de flecha 55" o:spid="_x0000_s1026" type="#_x0000_t32" style="position:absolute;margin-left:0;margin-top:68pt;width:506.55pt;height:1pt;z-index:251688960;visibility:visible;mso-wrap-style:square;mso-wrap-distance-left:0;mso-wrap-distance-top:0;mso-wrap-distance-right:0;mso-wrap-distance-bottom:0;mso-position-horizontal:absolute;mso-position-horizontal-relative:text;mso-position-vertical:absolute;mso-position-vertical-relative:text" o:gfxdata="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" filled="t">
+              <v:shape w14:anchorId="064123C6" id="Conector recto de flecha 55" o:spid="_x0000_s1026" type="#_x0000_t32" style="position:absolute;margin-left:0;margin-top:68pt;width:506.55pt;height:1pt;z-index:251688960;visibility:visible;mso-wrap-style:square;mso-wrap-distance-left:0;mso-wrap-distance-top:0;mso-wrap-distance-right:0;mso-wrap-distance-bottom:0;mso-position-horizontal:absolute;mso-position-horizontal-relative:text;mso-position-vertical:absolute;mso-position-vertical-relative:text" o:gfxdata="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" filled="t">
                 <v:stroke joinstyle="miter"/>
                 <w10:wrap type="square"/>
               </v:shape>
@@ -3027,7 +3024,7 @@
           </mc:Choice>
           <mc:Fallback>
             <w:pict>
-              <v:shape w14:anchorId="04BAF65B" id="Conector recto de flecha 1" o:spid="_x0000_s1026" type="#_x0000_t32" style="position:absolute;margin-left:0;margin-top:42pt;width:506.55pt;height:1pt;z-index:251689984;visibility:visible;mso-wrap-style:square;mso-wrap-distance-left:0;mso-wrap-distance-top:0;mso-wrap-distance-right:0;mso-wrap-distance-bottom:0;mso-position-horizontal:absolute;mso-position-horizontal-relative:text;mso-position-vertical:absolute;mso-position-vertical-relative:text" o:gfxdata="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" filled="t">
+              <v:shape w14:anchorId="1D9746E7" id="Conector recto de flecha 1" o:spid="_x0000_s1026" type="#_x0000_t32" style="position:absolute;margin-left:0;margin-top:42pt;width:506.55pt;height:1pt;z-index:251689984;visibility:visible;mso-wrap-style:square;mso-wrap-distance-left:0;mso-wrap-distance-top:0;mso-wrap-distance-right:0;mso-wrap-distance-bottom:0;mso-position-horizontal:absolute;mso-position-horizontal-relative:text;mso-position-vertical:absolute;mso-position-vertical-relative:text" o:gfxdata="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" filled="t">
                 <v:stroke joinstyle="miter"/>
                 <w10:wrap type="square"/>
               </v:shape>
@@ -3090,7 +3087,7 @@
           </mc:Choice>
           <mc:Fallback>
             <w:pict>
-              <v:shape w14:anchorId="3EE4078C" id="Conector recto de flecha 60" o:spid="_x0000_s1026" type="#_x0000_t32" style="position:absolute;margin-left:0;margin-top:43pt;width:1pt;height:25.7pt;z-index:251691008;visibility:visible;mso-wrap-style:square;mso-wrap-distance-left:0;mso-wrap-distance-top:0;mso-wrap-distance-right:0;mso-wrap-distance-bottom:0;mso-position-horizontal:absolute;mso-position-horizontal-relative:text;mso-position-vertical:absolute;mso-position-vertical-relative:text" o:gfxdata="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" filled="t">
+              <v:shape w14:anchorId="499EDBE1" id="Conector recto de flecha 60" o:spid="_x0000_s1026" type="#_x0000_t32" style="position:absolute;margin-left:0;margin-top:43pt;width:1pt;height:25.7pt;z-index:251691008;visibility:visible;mso-wrap-style:square;mso-wrap-distance-left:0;mso-wrap-distance-top:0;mso-wrap-distance-right:0;mso-wrap-distance-bottom:0;mso-position-horizontal:absolute;mso-position-horizontal-relative:text;mso-position-vertical:absolute;mso-position-vertical-relative:text" o:gfxdata="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" filled="t">
                 <v:stroke joinstyle="miter"/>
                 <w10:wrap type="square"/>
               </v:shape>
@@ -3154,7 +3151,7 @@
           <w:b/>
           <w:lang w:val="es-CO"/>
         </w:rPr>
-        <w:t xml:space="preserve">A PRÓXIMA REUNIÓN: 8 Dias El  </w:t>
+        <w:t xml:space="preserve">A PRÓXIMA REUNIÓN: 8 Dias El </w:t>
       </w:r>
       <w:r>
         <w:rPr>
@@ -3247,7 +3244,7 @@
           </mc:Choice>
           <mc:Fallback>
             <w:pict>
-              <v:shape w14:anchorId="5DAAE5FA" id="Conector recto de flecha 4" o:spid="_x0000_s1026" type="#_x0000_t32" style="position:absolute;margin-left:252pt;margin-top:19pt;width:1pt;height:25.65pt;z-index:251667968;visibility:visible;mso-wrap-style:square;mso-wrap-distance-left:0;mso-wrap-distance-top:0;mso-wrap-distance-right:0;mso-wrap-distance-bottom:0;mso-position-horizontal:absolute;mso-position-horizontal-relative:text;mso-position-vertical:absolute;mso-position-vertical-relative:text" o:gfxdata="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" filled="t">
+              <v:shape w14:anchorId="71778BB8" id="Conector recto de flecha 4" o:spid="_x0000_s1026" type="#_x0000_t32" style="position:absolute;margin-left:252pt;margin-top:19pt;width:1pt;height:25.65pt;z-index:251667968;visibility:visible;mso-wrap-style:square;mso-wrap-distance-left:0;mso-wrap-distance-top:0;mso-wrap-distance-right:0;mso-wrap-distance-bottom:0;mso-position-horizontal:absolute;mso-position-horizontal-relative:text;mso-position-vertical:absolute;mso-position-vertical-relative:text" o:gfxdata="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" filled="t">
                 <v:stroke joinstyle="miter"/>
                 <w10:wrap type="square"/>
               </v:shape>
@@ -3310,7 +3307,7 @@
           </mc:Choice>
           <mc:Fallback>
             <w:pict>
-              <v:shape w14:anchorId="05C93523" id="Conector recto de flecha 59" o:spid="_x0000_s1026" type="#_x0000_t32" style="position:absolute;margin-left:505pt;margin-top:19pt;width:1pt;height:25.65pt;z-index:251668992;visibility:visible;mso-wrap-style:square;mso-wrap-distance-left:0;mso-wrap-distance-top:0;mso-wrap-distance-right:0;mso-wrap-distance-bottom:0;mso-position-horizontal:absolute;mso-position-horizontal-relative:text;mso-position-vertical:absolute;mso-position-vertical-relative:text" o:gfxdata="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" filled="t">
+              <v:shape w14:anchorId="130BB12F" id="Conector recto de flecha 59" o:spid="_x0000_s1026" type="#_x0000_t32" style="position:absolute;margin-left:505pt;margin-top:19pt;width:1pt;height:25.65pt;z-index:251668992;visibility:visible;mso-wrap-style:square;mso-wrap-distance-left:0;mso-wrap-distance-top:0;mso-wrap-distance-right:0;mso-wrap-distance-bottom:0;mso-position-horizontal:absolute;mso-position-horizontal-relative:text;mso-position-vertical:absolute;mso-position-vertical-relative:text" o:gfxdata="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" filled="t">
                 <v:stroke joinstyle="miter"/>
                 <w10:wrap type="square"/>
               </v:shape>
@@ -3373,7 +3370,7 @@
           </mc:Choice>
           <mc:Fallback>
             <w:pict>
-              <v:shape w14:anchorId="6614A04D" id="Conector recto de flecha 32" o:spid="_x0000_s1026" type="#_x0000_t32" style="position:absolute;margin-left:0;margin-top:19pt;width:506.55pt;height:1pt;z-index:251670016;visibility:visible;mso-wrap-style:square;mso-wrap-distance-left:0;mso-wrap-distance-top:0;mso-wrap-distance-right:0;mso-wrap-distance-bottom:0;mso-position-horizontal:absolute;mso-position-horizontal-relative:text;mso-position-vertical:absolute;mso-position-vertical-relative:text" o:gfxdata="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" filled="t">
+              <v:shape w14:anchorId="1F051005" id="Conector recto de flecha 32" o:spid="_x0000_s1026" type="#_x0000_t32" style="position:absolute;margin-left:0;margin-top:19pt;width:506.55pt;height:1pt;z-index:251670016;visibility:visible;mso-wrap-style:square;mso-wrap-distance-left:0;mso-wrap-distance-top:0;mso-wrap-distance-right:0;mso-wrap-distance-bottom:0;mso-position-horizontal:absolute;mso-position-horizontal-relative:text;mso-position-vertical:absolute;mso-position-vertical-relative:text" o:gfxdata="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" filled="t">
                 <v:stroke joinstyle="miter"/>
                 <w10:wrap type="square"/>
               </v:shape>
@@ -3436,7 +3433,7 @@
           </mc:Choice>
           <mc:Fallback>
             <w:pict>
-              <v:shape w14:anchorId="6A02F92B" id="Conector recto de flecha 20" o:spid="_x0000_s1026" type="#_x0000_t32" style="position:absolute;margin-left:0;margin-top:19pt;width:1pt;height:25.65pt;z-index:251671040;visibility:visible;mso-wrap-style:square;mso-wrap-distance-left:0;mso-wrap-distance-top:0;mso-wrap-distance-right:0;mso-wrap-distance-bottom:0;mso-position-horizontal:absolute;mso-position-horizontal-relative:text;mso-position-vertical:absolute;mso-position-vertical-relative:text" o:gfxdata="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" filled="t">
+              <v:shape w14:anchorId="48CDAC39" id="Conector recto de flecha 20" o:spid="_x0000_s1026" type="#_x0000_t32" style="position:absolute;margin-left:0;margin-top:19pt;width:1pt;height:25.65pt;z-index:251671040;visibility:visible;mso-wrap-style:square;mso-wrap-distance-left:0;mso-wrap-distance-top:0;mso-wrap-distance-right:0;mso-wrap-distance-bottom:0;mso-position-horizontal:absolute;mso-position-horizontal-relative:text;mso-position-vertical:absolute;mso-position-vertical-relative:text" o:gfxdata="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" filled="t">
                 <v:stroke joinstyle="miter"/>
                 <w10:wrap type="square"/>
               </v:shape>
@@ -3450,7 +3447,15 @@
           <w:b/>
           <w:lang w:val="es-CO"/>
         </w:rPr>
-        <w:t>HORA INICIO : 10:</w:t>
+        <w:t>HORA INICIO</w:t>
+      </w:r>
+      <w:r>
+        <w:rPr>
+          <w:rFonts w:ascii="Arial" w:eastAsia="Arial" w:hAnsi="Arial" w:cs="Arial"/>
+          <w:b/>
+          <w:lang w:val="es-CO"/>
+        </w:rPr>
+        <w:t>: 10:</w:t>
       </w:r>
       <w:r>
         <w:rPr>
@@ -3485,8 +3490,10 @@
           <w:szCs w:val="21"/>
           <w:lang w:val="es-CO"/>
         </w:rPr>
-        <w:t xml:space="preserve">HORA TERMINACIÓN:  </w:t>
+        <w:t xml:space="preserve">HORA TERMINACIÓN: </w:t>
       </w:r>
+      <w:bookmarkStart w:id="0" w:name="_GoBack"/>
+      <w:bookmarkEnd w:id="0"/>
       <w:r>
         <w:rPr>
           <w:rFonts w:ascii="Arial" w:eastAsia="Arial" w:hAnsi="Arial" w:cs="Arial"/>
@@ -3525,7 +3532,17 @@
           <w:szCs w:val="21"/>
           <w:lang w:val="es-CO"/>
         </w:rPr>
-        <w:t xml:space="preserve">  pm</w:t>
+        <w:t xml:space="preserve"> </w:t>
+      </w:r>
+      <w:r>
+        <w:rPr>
+          <w:rFonts w:ascii="Arial" w:eastAsia="Arial" w:hAnsi="Arial" w:cs="Arial"/>
+          <w:b/>
+          <w:sz w:val="21"/>
+          <w:szCs w:val="21"/>
+          <w:lang w:val="es-CO"/>
+        </w:rPr>
+        <w:t>pm</w:t>
       </w:r>
     </w:p>
     <w:p>
@@ -3594,7 +3611,7 @@
           </mc:Choice>
           <mc:Fallback>
             <w:pict>
-              <v:shape w14:anchorId="584A4323" id="Conector recto de flecha 21" o:spid="_x0000_s1026" type="#_x0000_t32" style="position:absolute;margin-left:0;margin-top:6pt;width:506.55pt;height:1pt;z-index:251696128;visibility:visible;mso-wrap-style:square;mso-wrap-distance-left:0;mso-wrap-distance-top:0;mso-wrap-distance-right:0;mso-wrap-distance-bottom:0;mso-position-horizontal:absolute;mso-position-horizontal-relative:text;mso-position-vertical:absolute;mso-position-vertical-relative:text" o:gfxdata="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" filled="t">
+              <v:shape w14:anchorId="4693803A" id="Conector recto de flecha 21" o:spid="_x0000_s1026" type="#_x0000_t32" style="position:absolute;margin-left:0;margin-top:6pt;width:506.55pt;height:1pt;z-index:251696128;visibility:visible;mso-wrap-style:square;mso-wrap-distance-left:0;mso-wrap-distance-top:0;mso-wrap-distance-right:0;mso-wrap-distance-bottom:0;mso-position-horizontal:absolute;mso-position-horizontal-relative:text;mso-position-vertical:absolute;mso-position-vertical-relative:text" o:gfxdata="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" filled="t">
                 <v:stroke joinstyle="miter"/>
                 <w10:wrap type="square"/>
               </v:shape>
@@ -3657,7 +3674,7 @@
           </mc:Choice>
           <mc:Fallback>
             <w:pict>
-              <v:shape w14:anchorId="3DAFC8AC" id="Conector recto de flecha 2" o:spid="_x0000_s1026" type="#_x0000_t32" style="position:absolute;margin-left:0;margin-top:69pt;width:506.55pt;height:1pt;z-index:251697152;visibility:visible;mso-wrap-style:square;mso-wrap-distance-left:0;mso-wrap-distance-top:0;mso-wrap-distance-right:0;mso-wrap-distance-bottom:0;mso-position-horizontal:absolute;mso-position-horizontal-relative:text;mso-position-vertical:absolute;mso-position-vertical-relative:text" o:gfxdata="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" filled="t">
+              <v:shape w14:anchorId="0407CD90" id="Conector recto de flecha 2" o:spid="_x0000_s1026" type="#_x0000_t32" style="position:absolute;margin-left:0;margin-top:69pt;width:506.55pt;height:1pt;z-index:251697152;visibility:visible;mso-wrap-style:square;mso-wrap-distance-left:0;mso-wrap-distance-top:0;mso-wrap-distance-right:0;mso-wrap-distance-bottom:0;mso-position-horizontal:absolute;mso-position-horizontal-relative:text;mso-position-vertical:absolute;mso-position-vertical-relative:text" o:gfxdata="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" filled="t">
                 <v:stroke joinstyle="miter"/>
                 <w10:wrap type="square"/>
               </v:shape>
@@ -3720,7 +3737,7 @@
           </mc:Choice>
           <mc:Fallback>
             <w:pict>
-              <v:shape w14:anchorId="2551A7B3" id="Conector recto de flecha 56" o:spid="_x0000_s1026" type="#_x0000_t32" style="position:absolute;margin-left:505pt;margin-top:19pt;width:1pt;height:50.2pt;z-index:251698176;visibility:visible;mso-wrap-style:square;mso-wrap-distance-left:0;mso-wrap-distance-top:0;mso-wrap-distance-right:0;mso-wrap-distance-bottom:0;mso-position-horizontal:absolute;mso-position-horizontal-relative:text;mso-position-vertical:absolute;mso-position-vertical-relative:text" o:gfxdata="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" filled="t">
+              <v:shape w14:anchorId="6945131C" id="Conector recto de flecha 56" o:spid="_x0000_s1026" type="#_x0000_t32" style="position:absolute;margin-left:505pt;margin-top:19pt;width:1pt;height:50.2pt;z-index:251698176;visibility:visible;mso-wrap-style:square;mso-wrap-distance-left:0;mso-wrap-distance-top:0;mso-wrap-distance-right:0;mso-wrap-distance-bottom:0;mso-position-horizontal:absolute;mso-position-horizontal-relative:text;mso-position-vertical:absolute;mso-position-vertical-relative:text" o:gfxdata="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" filled="t">
                 <v:stroke joinstyle="miter"/>
                 <w10:wrap type="square"/>
               </v:shape>
@@ -3783,7 +3800,7 @@
           </mc:Choice>
           <mc:Fallback>
             <w:pict>
-              <v:shape w14:anchorId="78CEF2F0" id="Conector recto de flecha 47" o:spid="_x0000_s1026" type="#_x0000_t32" style="position:absolute;margin-left:0;margin-top:19pt;width:1pt;height:50.2pt;z-index:251699200;visibility:visible;mso-wrap-style:square;mso-wrap-distance-left:0;mso-wrap-distance-top:0;mso-wrap-distance-right:0;mso-wrap-distance-bottom:0;mso-position-horizontal:absolute;mso-position-horizontal-relative:text;mso-position-vertical:absolute;mso-position-vertical-relative:text" o:gfxdata="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" filled="t">
+              <v:shape w14:anchorId="07FDF40F" id="Conector recto de flecha 47" o:spid="_x0000_s1026" type="#_x0000_t32" style="position:absolute;margin-left:0;margin-top:19pt;width:1pt;height:50.2pt;z-index:251699200;visibility:visible;mso-wrap-style:square;mso-wrap-distance-left:0;mso-wrap-distance-top:0;mso-wrap-distance-right:0;mso-wrap-distance-bottom:0;mso-position-horizontal:absolute;mso-position-horizontal-relative:text;mso-position-vertical:absolute;mso-position-vertical-relative:text" o:gfxdata="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" filled="t">
                 <v:stroke joinstyle="miter"/>
                 <w10:wrap type="square"/>
               </v:shape>
@@ -3846,7 +3863,7 @@
           </mc:Choice>
           <mc:Fallback>
             <w:pict>
-              <v:shape w14:anchorId="2DDA3F35" id="Conector recto de flecha 29" o:spid="_x0000_s1026" type="#_x0000_t32" style="position:absolute;margin-left:0;margin-top:19pt;width:506.55pt;height:1pt;z-index:251700224;visibility:visible;mso-wrap-style:square;mso-wrap-distance-left:0;mso-wrap-distance-top:0;mso-wrap-distance-right:0;mso-wrap-distance-bottom:0;mso-position-horizontal:absolute;mso-position-horizontal-relative:text;mso-position-vertical:absolute;mso-position-vertical-relative:text" o:gfxdata="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" filled="t">
+              <v:shape w14:anchorId="6A0A07B6" id="Conector recto de flecha 29" o:spid="_x0000_s1026" type="#_x0000_t32" style="position:absolute;margin-left:0;margin-top:19pt;width:506.55pt;height:1pt;z-index:251700224;visibility:visible;mso-wrap-style:square;mso-wrap-distance-left:0;mso-wrap-distance-top:0;mso-wrap-distance-right:0;mso-wrap-distance-bottom:0;mso-position-horizontal:absolute;mso-position-horizontal-relative:text;mso-position-vertical:absolute;mso-position-vertical-relative:text" o:gfxdata="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" filled="t">
                 <v:stroke joinstyle="miter"/>
                 <w10:wrap type="square"/>
               </v:shape>
@@ -3887,186 +3904,6 @@
         </w:rPr>
         <w:t>FIRMA DE LOS PARTICIPANTES:</w:t>
       </w:r>
-    </w:p>
-    <w:p>
-      <w:pPr>
-        <w:widowControl w:val="0"/>
-        <w:spacing w:after="0"/>
-        <w:rPr>
-          <w:rFonts w:ascii="Times New Roman" w:eastAsia="Times New Roman" w:hAnsi="Times New Roman" w:cs="Times New Roman"/>
-          <w:sz w:val="24"/>
-          <w:szCs w:val="24"/>
-          <w:lang w:val="es-CO"/>
-        </w:rPr>
-      </w:pPr>
-    </w:p>
-    <w:p>
-      <w:pPr>
-        <w:widowControl w:val="0"/>
-        <w:spacing w:after="0"/>
-        <w:rPr>
-          <w:rFonts w:ascii="Times New Roman" w:eastAsia="Times New Roman" w:hAnsi="Times New Roman" w:cs="Times New Roman"/>
-          <w:sz w:val="24"/>
-          <w:szCs w:val="24"/>
-          <w:lang w:val="es-CO"/>
-        </w:rPr>
-      </w:pPr>
-    </w:p>
-    <w:p>
-      <w:pPr>
-        <w:widowControl w:val="0"/>
-        <w:spacing w:after="0"/>
-        <w:rPr>
-          <w:rFonts w:ascii="Times New Roman" w:eastAsia="Times New Roman" w:hAnsi="Times New Roman" w:cs="Times New Roman"/>
-          <w:sz w:val="24"/>
-          <w:szCs w:val="24"/>
-          <w:lang w:val="es-CO"/>
-        </w:rPr>
-      </w:pPr>
-    </w:p>
-    <w:p>
-      <w:pPr>
-        <w:widowControl w:val="0"/>
-        <w:spacing w:after="0"/>
-        <w:rPr>
-          <w:rFonts w:ascii="Times New Roman" w:eastAsia="Times New Roman" w:hAnsi="Times New Roman" w:cs="Times New Roman"/>
-          <w:sz w:val="24"/>
-          <w:szCs w:val="24"/>
-          <w:lang w:val="es-CO"/>
-        </w:rPr>
-      </w:pPr>
-    </w:p>
-    <w:p>
-      <w:pPr>
-        <w:widowControl w:val="0"/>
-        <w:spacing w:after="0"/>
-        <w:rPr>
-          <w:rFonts w:ascii="Times New Roman" w:eastAsia="Times New Roman" w:hAnsi="Times New Roman" w:cs="Times New Roman"/>
-          <w:sz w:val="24"/>
-          <w:szCs w:val="24"/>
-          <w:lang w:val="es-CO"/>
-        </w:rPr>
-      </w:pPr>
-    </w:p>
-    <w:p>
-      <w:pPr>
-        <w:widowControl w:val="0"/>
-        <w:spacing w:after="0"/>
-        <w:rPr>
-          <w:rFonts w:ascii="Times New Roman" w:eastAsia="Times New Roman" w:hAnsi="Times New Roman" w:cs="Times New Roman"/>
-          <w:sz w:val="24"/>
-          <w:szCs w:val="24"/>
-          <w:lang w:val="es-CO"/>
-        </w:rPr>
-      </w:pPr>
-    </w:p>
-    <w:p>
-      <w:pPr>
-        <w:widowControl w:val="0"/>
-        <w:spacing w:after="0"/>
-        <w:rPr>
-          <w:rFonts w:ascii="Times New Roman" w:eastAsia="Times New Roman" w:hAnsi="Times New Roman" w:cs="Times New Roman"/>
-          <w:sz w:val="24"/>
-          <w:szCs w:val="24"/>
-          <w:lang w:val="es-CO"/>
-        </w:rPr>
-      </w:pPr>
-    </w:p>
-    <w:p>
-      <w:pPr>
-        <w:widowControl w:val="0"/>
-        <w:spacing w:after="0"/>
-        <w:rPr>
-          <w:rFonts w:ascii="Times New Roman" w:eastAsia="Times New Roman" w:hAnsi="Times New Roman" w:cs="Times New Roman"/>
-          <w:sz w:val="24"/>
-          <w:szCs w:val="24"/>
-          <w:lang w:val="es-CO"/>
-        </w:rPr>
-      </w:pPr>
-    </w:p>
-    <w:p>
-      <w:pPr>
-        <w:widowControl w:val="0"/>
-        <w:spacing w:after="0"/>
-        <w:rPr>
-          <w:rFonts w:ascii="Times New Roman" w:eastAsia="Times New Roman" w:hAnsi="Times New Roman" w:cs="Times New Roman"/>
-          <w:sz w:val="24"/>
-          <w:szCs w:val="24"/>
-          <w:lang w:val="es-CO"/>
-        </w:rPr>
-      </w:pPr>
-    </w:p>
-    <w:p>
-      <w:pPr>
-        <w:widowControl w:val="0"/>
-        <w:spacing w:after="0"/>
-        <w:rPr>
-          <w:rFonts w:ascii="Times New Roman" w:eastAsia="Times New Roman" w:hAnsi="Times New Roman" w:cs="Times New Roman"/>
-          <w:sz w:val="24"/>
-          <w:szCs w:val="24"/>
-          <w:lang w:val="es-CO"/>
-        </w:rPr>
-      </w:pPr>
-    </w:p>
-    <w:p>
-      <w:pPr>
-        <w:widowControl w:val="0"/>
-        <w:spacing w:after="0"/>
-        <w:rPr>
-          <w:rFonts w:ascii="Times New Roman" w:eastAsia="Times New Roman" w:hAnsi="Times New Roman" w:cs="Times New Roman"/>
-          <w:sz w:val="24"/>
-          <w:szCs w:val="24"/>
-          <w:lang w:val="es-CO"/>
-        </w:rPr>
-      </w:pPr>
-    </w:p>
-    <w:p>
-      <w:pPr>
-        <w:widowControl w:val="0"/>
-        <w:spacing w:after="0"/>
-        <w:rPr>
-          <w:rFonts w:ascii="Times New Roman" w:eastAsia="Times New Roman" w:hAnsi="Times New Roman" w:cs="Times New Roman"/>
-          <w:sz w:val="24"/>
-          <w:szCs w:val="24"/>
-          <w:lang w:val="es-CO"/>
-        </w:rPr>
-      </w:pPr>
-    </w:p>
-    <w:p>
-      <w:pPr>
-        <w:widowControl w:val="0"/>
-        <w:spacing w:after="0"/>
-        <w:rPr>
-          <w:rFonts w:ascii="Times New Roman" w:eastAsia="Times New Roman" w:hAnsi="Times New Roman" w:cs="Times New Roman"/>
-          <w:sz w:val="24"/>
-          <w:szCs w:val="24"/>
-          <w:lang w:val="es-CO"/>
-        </w:rPr>
-      </w:pPr>
-    </w:p>
-    <w:p>
-      <w:pPr>
-        <w:widowControl w:val="0"/>
-        <w:spacing w:after="0"/>
-        <w:rPr>
-          <w:rFonts w:ascii="Times New Roman" w:eastAsia="Times New Roman" w:hAnsi="Times New Roman" w:cs="Times New Roman"/>
-          <w:sz w:val="24"/>
-          <w:szCs w:val="24"/>
-          <w:lang w:val="es-CO"/>
-        </w:rPr>
-      </w:pPr>
-    </w:p>
-    <w:p>
-      <w:pPr>
-        <w:widowControl w:val="0"/>
-        <w:spacing w:after="0"/>
-        <w:rPr>
-          <w:rFonts w:ascii="Times New Roman" w:eastAsia="Times New Roman" w:hAnsi="Times New Roman" w:cs="Times New Roman"/>
-          <w:sz w:val="24"/>
-          <w:szCs w:val="24"/>
-          <w:lang w:val="es-CO"/>
-        </w:rPr>
-      </w:pPr>
     </w:p>
     <w:sectPr>
       <w:footerReference w:type="default" r:id="rId8"/>
@@ -4218,7 +4055,7 @@
         <w:sz w:val="24"/>
         <w:szCs w:val="24"/>
       </w:rPr>
-      <w:t>3</w:t>
+      <w:t>2</w:t>
     </w:r>
     <w:r>
       <w:rPr>

</xml_diff>